<commit_message>
update lab 9 assingment
</commit_message>
<xml_diff>
--- a/files/20210916_Lab9_Shiny-App-Visualization_Assignment_V1.docx
+++ b/files/20210916_Lab9_Shiny-App-Visualization_Assignment_V1.docx
@@ -1,6 +1,6 @@
 
 <file path=word/document.xml><?xml version="1.0" encoding="utf-8"?>
-<w:document xmlns:wpc="http://schemas.microsoft.com/office/word/2010/wordprocessingCanvas" xmlns:cx="http://schemas.microsoft.com/office/drawing/2014/chartex" xmlns:cx1="http://schemas.microsoft.com/office/drawing/2015/9/8/chartex" xmlns:cx2="http://schemas.microsoft.com/office/drawing/2015/10/21/chartex" xmlns:cx3="http://schemas.microsoft.com/office/drawing/2016/5/9/chartex" xmlns:cx4="http://schemas.microsoft.com/office/drawing/2016/5/10/chartex" xmlns:cx5="http://schemas.microsoft.com/office/drawing/2016/5/11/chartex" xmlns:cx6="http://schemas.microsoft.com/office/drawing/2016/5/12/chartex" xmlns:cx7="http://schemas.microsoft.com/office/drawing/2016/5/13/chartex" xmlns:cx8="http://schemas.microsoft.com/office/drawing/2016/5/14/chartex" xmlns:mc="http://schemas.openxmlformats.org/markup-compatibility/2006" xmlns:aink="http://schemas.microsoft.com/office/drawing/2016/ink" xmlns:am3d="http://schemas.microsoft.com/office/drawing/2017/model3d" xmlns:o="urn:schemas-microsoft-com:office:office" xmlns:r="http://schemas.openxmlformats.org/officeDocument/2006/relationships" xmlns:m="http://schemas.openxmlformats.org/officeDocument/2006/math" xmlns:v="urn:schemas-microsoft-com:vml" xmlns:wp14="http://schemas.microsoft.com/office/word/2010/wordprocessingDrawing" xmlns:wp="http://schemas.openxmlformats.org/drawingml/2006/wordprocessingDrawing" xmlns:w10="urn:schemas-microsoft-com:office:word" xmlns:w="http://schemas.openxmlformats.org/wordprocessingml/2006/main" xmlns:w14="http://schemas.microsoft.com/office/word/2010/wordml" xmlns:w15="http://schemas.microsoft.com/office/word/2012/wordml" xmlns:w16cex="http://schemas.microsoft.com/office/word/2018/wordml/cex" xmlns:w16cid="http://schemas.microsoft.com/office/word/2016/wordml/cid" xmlns:w16="http://schemas.microsoft.com/office/word/2018/wordml" xmlns:w16se="http://schemas.microsoft.com/office/word/2015/wordml/symex" xmlns:wpg="http://schemas.microsoft.com/office/word/2010/wordprocessingGroup" xmlns:wpi="http://schemas.microsoft.com/office/word/2010/wordprocessingInk" xmlns:wne="http://schemas.microsoft.com/office/word/2006/wordml" xmlns:wps="http://schemas.microsoft.com/office/word/2010/wordprocessingShape" mc:Ignorable="w14 w15 w16se w16cid w16 w16cex wp14">
+<w:document xmlns:wpc="http://schemas.microsoft.com/office/word/2010/wordprocessingCanvas" xmlns:cx="http://schemas.microsoft.com/office/drawing/2014/chartex" xmlns:cx1="http://schemas.microsoft.com/office/drawing/2015/9/8/chartex" xmlns:cx2="http://schemas.microsoft.com/office/drawing/2015/10/21/chartex" xmlns:cx3="http://schemas.microsoft.com/office/drawing/2016/5/9/chartex" xmlns:cx4="http://schemas.microsoft.com/office/drawing/2016/5/10/chartex" xmlns:cx5="http://schemas.microsoft.com/office/drawing/2016/5/11/chartex" xmlns:cx6="http://schemas.microsoft.com/office/drawing/2016/5/12/chartex" xmlns:cx7="http://schemas.microsoft.com/office/drawing/2016/5/13/chartex" xmlns:cx8="http://schemas.microsoft.com/office/drawing/2016/5/14/chartex" xmlns:mc="http://schemas.openxmlformats.org/markup-compatibility/2006" xmlns:aink="http://schemas.microsoft.com/office/drawing/2016/ink" xmlns:am3d="http://schemas.microsoft.com/office/drawing/2017/model3d" xmlns:o="urn:schemas-microsoft-com:office:office" xmlns:r="http://schemas.openxmlformats.org/officeDocument/2006/relationships" xmlns:m="http://schemas.openxmlformats.org/officeDocument/2006/math" xmlns:v="urn:schemas-microsoft-com:vml" xmlns:wp14="http://schemas.microsoft.com/office/word/2010/wordprocessingDrawing" xmlns:wp="http://schemas.openxmlformats.org/drawingml/2006/wordprocessingDrawing" xmlns:w10="urn:schemas-microsoft-com:office:word" xmlns:w="http://schemas.openxmlformats.org/wordprocessingml/2006/main" xmlns:w14="http://schemas.microsoft.com/office/word/2010/wordml" xmlns:w15="http://schemas.microsoft.com/office/word/2012/wordml" xmlns:w16cex="http://schemas.microsoft.com/office/word/2018/wordml/cex" xmlns:w16cid="http://schemas.microsoft.com/office/word/2016/wordml/cid" xmlns:w16="http://schemas.microsoft.com/office/word/2018/wordml" xmlns:w16sdtdh="http://schemas.microsoft.com/office/word/2020/wordml/sdtdatahash" xmlns:w16se="http://schemas.microsoft.com/office/word/2015/wordml/symex" xmlns:wpg="http://schemas.microsoft.com/office/word/2010/wordprocessingGroup" xmlns:wpi="http://schemas.microsoft.com/office/word/2010/wordprocessingInk" xmlns:wne="http://schemas.microsoft.com/office/word/2006/wordml" xmlns:wps="http://schemas.microsoft.com/office/word/2010/wordprocessingShape" mc:Ignorable="w14 w15 w16se w16cid w16 w16cex w16sdtdh wp14">
   <w:body>
     <w:p>
       <w:pPr>
@@ -467,399 +467,6 @@
     </w:p>
     <w:p>
       <w:pPr>
-        <w:tabs>
-          <w:tab w:val="left" w:pos="-720"/>
-        </w:tabs>
-        <w:suppressAutoHyphens/>
-        <w:rPr>
-          <w:rFonts w:ascii="Verdana" w:hAnsi="Verdana" w:cs="Arial"/>
-          <w:color w:val="FF0000"/>
-          <w:lang w:val="en-GB"/>
-        </w:rPr>
-      </w:pPr>
-      <w:r>
-        <w:rPr>
-          <w:rFonts w:ascii="Verdana" w:hAnsi="Verdana" w:cs="Arial"/>
-          <w:color w:val="FF0000"/>
-          <w:lang w:val="en-GB"/>
-        </w:rPr>
-        <w:t>3</w:t>
-      </w:r>
-      <w:r>
-        <w:rPr>
-          <w:rFonts w:ascii="Verdana" w:hAnsi="Verdana" w:cs="Arial"/>
-          <w:color w:val="FF0000"/>
-          <w:lang w:val="en-GB"/>
-        </w:rPr>
-        <w:t xml:space="preserve"> mark</w:t>
-      </w:r>
-      <w:r>
-        <w:rPr>
-          <w:rFonts w:ascii="Verdana" w:hAnsi="Verdana" w:cs="Arial"/>
-          <w:color w:val="FF0000"/>
-          <w:lang w:val="en-GB"/>
-        </w:rPr>
-        <w:t>s</w:t>
-      </w:r>
-      <w:r>
-        <w:rPr>
-          <w:rFonts w:ascii="Verdana" w:hAnsi="Verdana" w:cs="Arial"/>
-          <w:color w:val="FF0000"/>
-          <w:lang w:val="en-GB"/>
-        </w:rPr>
-        <w:t xml:space="preserve"> for correct figure </w:t>
-      </w:r>
-      <w:r>
-        <w:rPr>
-          <w:rFonts w:ascii="Verdana" w:hAnsi="Verdana" w:cs="Arial"/>
-          <w:color w:val="FF0000"/>
-          <w:lang w:val="en-GB"/>
-        </w:rPr>
-        <w:t xml:space="preserve">for their </w:t>
-      </w:r>
-      <w:r>
-        <w:rPr>
-          <w:rFonts w:ascii="Verdana" w:hAnsi="Verdana" w:cs="Arial"/>
-          <w:color w:val="FF0000"/>
-          <w:lang w:val="en-GB"/>
-        </w:rPr>
-        <w:t>types of variable</w:t>
-      </w:r>
-      <w:r>
-        <w:rPr>
-          <w:rFonts w:ascii="Verdana" w:hAnsi="Verdana" w:cs="Arial"/>
-          <w:color w:val="FF0000"/>
-          <w:lang w:val="en-GB"/>
-        </w:rPr>
-        <w:t>s</w:t>
-      </w:r>
-    </w:p>
-    <w:p>
-      <w:pPr>
-        <w:pStyle w:val="ListParagraph"/>
-        <w:numPr>
-          <w:ilvl w:val="0"/>
-          <w:numId w:val="9"/>
-        </w:numPr>
-        <w:tabs>
-          <w:tab w:val="left" w:pos="-720"/>
-        </w:tabs>
-        <w:suppressAutoHyphens/>
-        <w:rPr>
-          <w:rFonts w:ascii="Verdana" w:hAnsi="Verdana" w:cs="Arial"/>
-          <w:color w:val="FF0000"/>
-          <w:lang w:val="en-GB"/>
-        </w:rPr>
-      </w:pPr>
-      <w:r>
-        <w:rPr>
-          <w:rFonts w:ascii="Verdana" w:hAnsi="Verdana" w:cs="Arial"/>
-          <w:color w:val="FF0000"/>
-          <w:lang w:val="en-GB"/>
-        </w:rPr>
-        <w:t xml:space="preserve">Two categorical variables = mosaic or </w:t>
-      </w:r>
-      <w:proofErr w:type="spellStart"/>
-      <w:r>
-        <w:rPr>
-          <w:rFonts w:ascii="Verdana" w:hAnsi="Verdana" w:cs="Arial"/>
-          <w:color w:val="FF0000"/>
-          <w:lang w:val="en-GB"/>
-        </w:rPr>
-        <w:t>barplot</w:t>
-      </w:r>
-      <w:proofErr w:type="spellEnd"/>
-    </w:p>
-    <w:p>
-      <w:pPr>
-        <w:pStyle w:val="ListParagraph"/>
-        <w:numPr>
-          <w:ilvl w:val="0"/>
-          <w:numId w:val="9"/>
-        </w:numPr>
-        <w:tabs>
-          <w:tab w:val="left" w:pos="-720"/>
-        </w:tabs>
-        <w:suppressAutoHyphens/>
-        <w:rPr>
-          <w:rFonts w:ascii="Verdana" w:hAnsi="Verdana" w:cs="Arial"/>
-          <w:color w:val="FF0000"/>
-          <w:lang w:val="en-GB"/>
-        </w:rPr>
-      </w:pPr>
-      <w:r>
-        <w:rPr>
-          <w:rFonts w:ascii="Verdana" w:hAnsi="Verdana" w:cs="Arial"/>
-          <w:color w:val="FF0000"/>
-          <w:lang w:val="en-GB"/>
-        </w:rPr>
-        <w:t>Two numeric variables = scatterplot</w:t>
-      </w:r>
-    </w:p>
-    <w:p>
-      <w:pPr>
-        <w:pStyle w:val="ListParagraph"/>
-        <w:numPr>
-          <w:ilvl w:val="0"/>
-          <w:numId w:val="9"/>
-        </w:numPr>
-        <w:tabs>
-          <w:tab w:val="left" w:pos="-720"/>
-        </w:tabs>
-        <w:suppressAutoHyphens/>
-        <w:rPr>
-          <w:rFonts w:ascii="Verdana" w:hAnsi="Verdana" w:cs="Arial"/>
-          <w:color w:val="FF0000"/>
-          <w:lang w:val="en-GB"/>
-        </w:rPr>
-      </w:pPr>
-      <w:r>
-        <w:rPr>
-          <w:rFonts w:ascii="Verdana" w:hAnsi="Verdana" w:cs="Arial"/>
-          <w:color w:val="FF0000"/>
-          <w:lang w:val="en-GB"/>
-        </w:rPr>
-        <w:t xml:space="preserve">One numeric and one categorical variable = </w:t>
-      </w:r>
-      <w:proofErr w:type="spellStart"/>
-      <w:r>
-        <w:rPr>
-          <w:rFonts w:ascii="Verdana" w:hAnsi="Verdana" w:cs="Arial"/>
-          <w:color w:val="FF0000"/>
-          <w:lang w:val="en-GB"/>
-        </w:rPr>
-        <w:t>stripchart</w:t>
-      </w:r>
-      <w:proofErr w:type="spellEnd"/>
-      <w:r>
-        <w:rPr>
-          <w:rFonts w:ascii="Verdana" w:hAnsi="Verdana" w:cs="Arial"/>
-          <w:color w:val="FF0000"/>
-          <w:lang w:val="en-GB"/>
-        </w:rPr>
-        <w:t xml:space="preserve"> (if &lt;20 observations in each group), boxplot (if &gt;20 observations in each group)</w:t>
-      </w:r>
-    </w:p>
-    <w:p>
-      <w:pPr>
-        <w:tabs>
-          <w:tab w:val="left" w:pos="-720"/>
-        </w:tabs>
-        <w:suppressAutoHyphens/>
-        <w:rPr>
-          <w:rFonts w:ascii="Verdana" w:hAnsi="Verdana" w:cs="Arial"/>
-          <w:color w:val="FF0000"/>
-          <w:lang w:val="en-GB"/>
-        </w:rPr>
-      </w:pPr>
-    </w:p>
-    <w:p>
-      <w:pPr>
-        <w:tabs>
-          <w:tab w:val="left" w:pos="-720"/>
-        </w:tabs>
-        <w:suppressAutoHyphens/>
-        <w:rPr>
-          <w:rFonts w:ascii="Verdana" w:hAnsi="Verdana" w:cs="Arial"/>
-          <w:color w:val="FF0000"/>
-          <w:lang w:val="en-GB"/>
-        </w:rPr>
-      </w:pPr>
-      <w:r>
-        <w:rPr>
-          <w:rFonts w:ascii="Verdana" w:hAnsi="Verdana" w:cs="Arial"/>
-          <w:color w:val="FF0000"/>
-          <w:lang w:val="en-GB"/>
-        </w:rPr>
-        <w:t>2</w:t>
-      </w:r>
-      <w:r>
-        <w:rPr>
-          <w:rFonts w:ascii="Verdana" w:hAnsi="Verdana" w:cs="Arial"/>
-          <w:color w:val="FF0000"/>
-          <w:lang w:val="en-GB"/>
-        </w:rPr>
-        <w:t xml:space="preserve"> mark</w:t>
-      </w:r>
-      <w:r>
-        <w:rPr>
-          <w:rFonts w:ascii="Verdana" w:hAnsi="Verdana" w:cs="Arial"/>
-          <w:color w:val="FF0000"/>
-          <w:lang w:val="en-GB"/>
-        </w:rPr>
-        <w:t>s</w:t>
-      </w:r>
-      <w:r>
-        <w:rPr>
-          <w:rFonts w:ascii="Verdana" w:hAnsi="Verdana" w:cs="Arial"/>
-          <w:color w:val="FF0000"/>
-          <w:lang w:val="en-GB"/>
-        </w:rPr>
-        <w:t xml:space="preserve"> for </w:t>
-      </w:r>
-      <w:r>
-        <w:rPr>
-          <w:rFonts w:ascii="Verdana" w:hAnsi="Verdana" w:cs="Arial"/>
-          <w:color w:val="FF0000"/>
-          <w:lang w:val="en-GB"/>
-        </w:rPr>
-        <w:t xml:space="preserve">each </w:t>
-      </w:r>
-      <w:r>
-        <w:rPr>
-          <w:rFonts w:ascii="Verdana" w:hAnsi="Verdana" w:cs="Arial"/>
-          <w:color w:val="FF0000"/>
-          <w:lang w:val="en-GB"/>
-        </w:rPr>
-        <w:t>figure caption</w:t>
-      </w:r>
-      <w:r>
-        <w:rPr>
-          <w:rFonts w:ascii="Verdana" w:hAnsi="Verdana" w:cs="Arial"/>
-          <w:color w:val="FF0000"/>
-          <w:lang w:val="en-GB"/>
-        </w:rPr>
-        <w:t xml:space="preserve"> that follows</w:t>
-      </w:r>
-      <w:r>
-        <w:rPr>
-          <w:rFonts w:ascii="Verdana" w:hAnsi="Verdana" w:cs="Arial"/>
-          <w:color w:val="FF0000"/>
-          <w:lang w:val="en-GB"/>
-        </w:rPr>
-        <w:t xml:space="preserve"> guidelines</w:t>
-      </w:r>
-      <w:r>
-        <w:rPr>
-          <w:rFonts w:ascii="Verdana" w:hAnsi="Verdana" w:cs="Arial"/>
-          <w:color w:val="FF0000"/>
-          <w:lang w:val="en-GB"/>
-        </w:rPr>
-        <w:t>. Subtract 0.</w:t>
-      </w:r>
-      <w:r>
-        <w:rPr>
-          <w:rFonts w:ascii="Verdana" w:hAnsi="Verdana" w:cs="Arial"/>
-          <w:color w:val="FF0000"/>
-          <w:lang w:val="en-GB"/>
-        </w:rPr>
-        <w:t>5</w:t>
-      </w:r>
-      <w:r>
-        <w:rPr>
-          <w:rFonts w:ascii="Verdana" w:hAnsi="Verdana" w:cs="Arial"/>
-          <w:color w:val="FF0000"/>
-          <w:lang w:val="en-GB"/>
-        </w:rPr>
-        <w:t xml:space="preserve"> mark for missing elements. At a minimum caption is: </w:t>
-      </w:r>
-    </w:p>
-    <w:p>
-      <w:pPr>
-        <w:pStyle w:val="ListParagraph"/>
-        <w:numPr>
-          <w:ilvl w:val="0"/>
-          <w:numId w:val="8"/>
-        </w:numPr>
-        <w:tabs>
-          <w:tab w:val="left" w:pos="-720"/>
-        </w:tabs>
-        <w:suppressAutoHyphens/>
-        <w:rPr>
-          <w:rFonts w:ascii="Verdana" w:hAnsi="Verdana" w:cs="Arial"/>
-          <w:color w:val="FF0000"/>
-          <w:lang w:val="en-GB"/>
-        </w:rPr>
-      </w:pPr>
-      <w:r>
-        <w:rPr>
-          <w:rFonts w:ascii="Verdana" w:hAnsi="Verdana" w:cs="Arial"/>
-          <w:color w:val="FF0000"/>
-          <w:lang w:val="en-GB"/>
-        </w:rPr>
-        <w:t>located below the figure</w:t>
-      </w:r>
-    </w:p>
-    <w:p>
-      <w:pPr>
-        <w:pStyle w:val="ListParagraph"/>
-        <w:numPr>
-          <w:ilvl w:val="0"/>
-          <w:numId w:val="8"/>
-        </w:numPr>
-        <w:tabs>
-          <w:tab w:val="left" w:pos="-720"/>
-        </w:tabs>
-        <w:suppressAutoHyphens/>
-        <w:rPr>
-          <w:rFonts w:ascii="Verdana" w:hAnsi="Verdana" w:cs="Arial"/>
-          <w:color w:val="FF0000"/>
-          <w:lang w:val="en-GB"/>
-        </w:rPr>
-      </w:pPr>
-      <w:r>
-        <w:rPr>
-          <w:rFonts w:ascii="Verdana" w:hAnsi="Verdana" w:cs="Arial"/>
-          <w:color w:val="FF0000"/>
-          <w:lang w:val="en-GB"/>
-        </w:rPr>
-        <w:t>includes a figure number</w:t>
-      </w:r>
-    </w:p>
-    <w:p>
-      <w:pPr>
-        <w:pStyle w:val="ListParagraph"/>
-        <w:numPr>
-          <w:ilvl w:val="0"/>
-          <w:numId w:val="8"/>
-        </w:numPr>
-        <w:tabs>
-          <w:tab w:val="left" w:pos="-720"/>
-        </w:tabs>
-        <w:suppressAutoHyphens/>
-        <w:rPr>
-          <w:rFonts w:ascii="Verdana" w:hAnsi="Verdana" w:cs="Arial"/>
-          <w:color w:val="FF0000"/>
-          <w:lang w:val="en-GB"/>
-        </w:rPr>
-      </w:pPr>
-      <w:r>
-        <w:rPr>
-          <w:rFonts w:ascii="Verdana" w:hAnsi="Verdana" w:cs="Arial"/>
-          <w:color w:val="FF0000"/>
-          <w:lang w:val="en-GB"/>
-        </w:rPr>
-        <w:t>describes both variables</w:t>
-      </w:r>
-    </w:p>
-    <w:p>
-      <w:pPr>
-        <w:pStyle w:val="ListParagraph"/>
-        <w:numPr>
-          <w:ilvl w:val="0"/>
-          <w:numId w:val="8"/>
-        </w:numPr>
-        <w:tabs>
-          <w:tab w:val="left" w:pos="-720"/>
-        </w:tabs>
-        <w:suppressAutoHyphens/>
-        <w:rPr>
-          <w:rFonts w:ascii="Verdana" w:hAnsi="Verdana" w:cs="Arial"/>
-          <w:color w:val="FF0000"/>
-          <w:lang w:val="en-GB"/>
-        </w:rPr>
-      </w:pPr>
-      <w:r>
-        <w:rPr>
-          <w:rFonts w:ascii="Verdana" w:hAnsi="Verdana" w:cs="Arial"/>
-          <w:color w:val="FF0000"/>
-          <w:lang w:val="en-GB"/>
-        </w:rPr>
-        <w:t xml:space="preserve">sample size included </w:t>
-      </w:r>
-    </w:p>
-    <w:p>
-      <w:pPr>
         <w:rPr>
           <w:rFonts w:ascii="Verdana" w:hAnsi="Verdana" w:cs="Arial"/>
           <w:b/>
@@ -935,179 +542,6 @@
         <w:t>(5 marks)</w:t>
       </w:r>
       <w:bookmarkEnd w:id="0"/>
-    </w:p>
-    <w:p>
-      <w:pPr>
-        <w:numPr>
-          <w:ilvl w:val="0"/>
-          <w:numId w:val="10"/>
-        </w:numPr>
-        <w:shd w:val="clear" w:color="auto" w:fill="FFFFFF"/>
-        <w:spacing w:before="100" w:beforeAutospacing="1" w:after="100" w:afterAutospacing="1"/>
-        <w:rPr>
-          <w:rFonts w:ascii="Verdana" w:hAnsi="Verdana" w:cs="Helvetica"/>
-          <w:color w:val="FF0000"/>
-          <w:spacing w:val="3"/>
-        </w:rPr>
-      </w:pPr>
-      <w:bookmarkStart w:id="1" w:name="_Hlk76627177"/>
-      <w:r>
-        <w:rPr>
-          <w:rFonts w:ascii="Verdana" w:hAnsi="Verdana" w:cs="Helvetica"/>
-          <w:color w:val="FF0000"/>
-          <w:spacing w:val="3"/>
-        </w:rPr>
-        <w:t xml:space="preserve">Correct </w:t>
-      </w:r>
-      <w:r>
-        <w:rPr>
-          <w:rFonts w:ascii="Verdana" w:hAnsi="Verdana" w:cs="Helvetica"/>
-          <w:color w:val="FF0000"/>
-          <w:spacing w:val="3"/>
-        </w:rPr>
-        <w:t>descriptive statistics were used for each variable type</w:t>
-      </w:r>
-      <w:r>
-        <w:rPr>
-          <w:rFonts w:ascii="Verdana" w:hAnsi="Verdana" w:cs="Helvetica"/>
-          <w:color w:val="FF0000"/>
-          <w:spacing w:val="3"/>
-        </w:rPr>
-        <w:t xml:space="preserve"> </w:t>
-      </w:r>
-      <w:bookmarkEnd w:id="1"/>
-      <w:r>
-        <w:rPr>
-          <w:rFonts w:ascii="Verdana" w:hAnsi="Verdana" w:cs="Helvetica"/>
-          <w:color w:val="FF0000"/>
-          <w:spacing w:val="3"/>
-        </w:rPr>
-        <w:t>(1 mark)</w:t>
-      </w:r>
-    </w:p>
-    <w:p>
-      <w:pPr>
-        <w:numPr>
-          <w:ilvl w:val="0"/>
-          <w:numId w:val="10"/>
-        </w:numPr>
-        <w:shd w:val="clear" w:color="auto" w:fill="FFFFFF"/>
-        <w:spacing w:before="100" w:beforeAutospacing="1" w:after="100" w:afterAutospacing="1"/>
-        <w:rPr>
-          <w:rFonts w:ascii="Verdana" w:hAnsi="Verdana" w:cs="Helvetica"/>
-          <w:color w:val="FF0000"/>
-          <w:spacing w:val="3"/>
-        </w:rPr>
-      </w:pPr>
-      <w:r>
-        <w:rPr>
-          <w:rFonts w:ascii="Verdana" w:hAnsi="Verdana" w:cs="Helvetica"/>
-          <w:color w:val="FF0000"/>
-          <w:spacing w:val="3"/>
-        </w:rPr>
-        <w:t xml:space="preserve">The heading is placed above the table </w:t>
-      </w:r>
-      <w:r>
-        <w:rPr>
-          <w:rFonts w:ascii="Verdana" w:hAnsi="Verdana" w:cs="Helvetica"/>
-          <w:color w:val="FF0000"/>
-          <w:spacing w:val="3"/>
-        </w:rPr>
-        <w:t>(1 mark)</w:t>
-      </w:r>
-    </w:p>
-    <w:p>
-      <w:pPr>
-        <w:numPr>
-          <w:ilvl w:val="0"/>
-          <w:numId w:val="10"/>
-        </w:numPr>
-        <w:shd w:val="clear" w:color="auto" w:fill="FFFFFF"/>
-        <w:spacing w:before="100" w:beforeAutospacing="1" w:after="100" w:afterAutospacing="1"/>
-        <w:rPr>
-          <w:rFonts w:ascii="Verdana" w:hAnsi="Verdana" w:cs="Helvetica"/>
-          <w:color w:val="FF0000"/>
-          <w:spacing w:val="3"/>
-        </w:rPr>
-      </w:pPr>
-      <w:r>
-        <w:rPr>
-          <w:rFonts w:ascii="Verdana" w:hAnsi="Verdana" w:cs="Helvetica"/>
-          <w:color w:val="FF0000"/>
-          <w:spacing w:val="3"/>
-        </w:rPr>
-        <w:t xml:space="preserve">The table should be interpretable on its own thanks to an informative heading </w:t>
-      </w:r>
-      <w:r>
-        <w:rPr>
-          <w:rFonts w:ascii="Verdana" w:hAnsi="Verdana" w:cs="Helvetica"/>
-          <w:color w:val="FF0000"/>
-          <w:spacing w:val="3"/>
-        </w:rPr>
-        <w:t>(1 mark)</w:t>
-      </w:r>
-    </w:p>
-    <w:p>
-      <w:pPr>
-        <w:numPr>
-          <w:ilvl w:val="0"/>
-          <w:numId w:val="10"/>
-        </w:numPr>
-        <w:shd w:val="clear" w:color="auto" w:fill="FFFFFF"/>
-        <w:spacing w:before="100" w:beforeAutospacing="1" w:after="100" w:afterAutospacing="1"/>
-        <w:rPr>
-          <w:rFonts w:ascii="Verdana" w:hAnsi="Verdana" w:cs="Helvetica"/>
-          <w:color w:val="FF0000"/>
-          <w:spacing w:val="3"/>
-        </w:rPr>
-      </w:pPr>
-      <w:r>
-        <w:rPr>
-          <w:rFonts w:ascii="Verdana" w:hAnsi="Verdana" w:cs="Helvetica"/>
-          <w:color w:val="FF0000"/>
-          <w:spacing w:val="3"/>
-        </w:rPr>
-        <w:t>Sample sizes and units are always included</w:t>
-      </w:r>
-      <w:r>
-        <w:rPr>
-          <w:rFonts w:ascii="Verdana" w:hAnsi="Verdana" w:cs="Helvetica"/>
-          <w:color w:val="FF0000"/>
-          <w:spacing w:val="3"/>
-        </w:rPr>
-        <w:t xml:space="preserve"> (1 mark)</w:t>
-      </w:r>
-    </w:p>
-    <w:p>
-      <w:pPr>
-        <w:numPr>
-          <w:ilvl w:val="0"/>
-          <w:numId w:val="10"/>
-        </w:numPr>
-        <w:shd w:val="clear" w:color="auto" w:fill="FFFFFF"/>
-        <w:spacing w:before="100" w:beforeAutospacing="1" w:after="100" w:afterAutospacing="1"/>
-        <w:rPr>
-          <w:rFonts w:ascii="Verdana" w:hAnsi="Verdana" w:cs="Helvetica"/>
-          <w:color w:val="FF0000"/>
-          <w:spacing w:val="3"/>
-        </w:rPr>
-      </w:pPr>
-      <w:r>
-        <w:rPr>
-          <w:rFonts w:ascii="Verdana" w:hAnsi="Verdana" w:cs="Helvetica"/>
-          <w:color w:val="FF0000"/>
-          <w:spacing w:val="3"/>
-        </w:rPr>
-        <w:t>Use horizontal lines only; these are often placed above and below headings, and at bottom of table</w:t>
-      </w:r>
-      <w:r>
-        <w:rPr>
-          <w:rFonts w:ascii="Verdana" w:hAnsi="Verdana" w:cs="Helvetica"/>
-          <w:color w:val="FF0000"/>
-          <w:spacing w:val="3"/>
-        </w:rPr>
-        <w:t xml:space="preserve"> (1 mark)</w:t>
-      </w:r>
     </w:p>
     <w:sectPr>
       <w:pgSz w:w="12240" w:h="15840"/>
@@ -1120,7 +554,7 @@
 </file>
 
 <file path=word/numbering.xml><?xml version="1.0" encoding="utf-8"?>
-<w:numbering xmlns:wpc="http://schemas.microsoft.com/office/word/2010/wordprocessingCanvas" xmlns:cx="http://schemas.microsoft.com/office/drawing/2014/chartex" xmlns:cx1="http://schemas.microsoft.com/office/drawing/2015/9/8/chartex" xmlns:cx2="http://schemas.microsoft.com/office/drawing/2015/10/21/chartex" xmlns:cx3="http://schemas.microsoft.com/office/drawing/2016/5/9/chartex" xmlns:cx4="http://schemas.microsoft.com/office/drawing/2016/5/10/chartex" xmlns:cx5="http://schemas.microsoft.com/office/drawing/2016/5/11/chartex" xmlns:cx6="http://schemas.microsoft.com/office/drawing/2016/5/12/chartex" xmlns:cx7="http://schemas.microsoft.com/office/drawing/2016/5/13/chartex" xmlns:cx8="http://schemas.microsoft.com/office/drawing/2016/5/14/chartex" xmlns:mc="http://schemas.openxmlformats.org/markup-compatibility/2006" xmlns:aink="http://schemas.microsoft.com/office/drawing/2016/ink" xmlns:am3d="http://schemas.microsoft.com/office/drawing/2017/model3d" xmlns:o="urn:schemas-microsoft-com:office:office" xmlns:r="http://schemas.openxmlformats.org/officeDocument/2006/relationships" xmlns:m="http://schemas.openxmlformats.org/officeDocument/2006/math" xmlns:v="urn:schemas-microsoft-com:vml" xmlns:wp14="http://schemas.microsoft.com/office/word/2010/wordprocessingDrawing" xmlns:wp="http://schemas.openxmlformats.org/drawingml/2006/wordprocessingDrawing" xmlns:w10="urn:schemas-microsoft-com:office:word" xmlns:w="http://schemas.openxmlformats.org/wordprocessingml/2006/main" xmlns:w14="http://schemas.microsoft.com/office/word/2010/wordml" xmlns:w15="http://schemas.microsoft.com/office/word/2012/wordml" xmlns:w16cex="http://schemas.microsoft.com/office/word/2018/wordml/cex" xmlns:w16cid="http://schemas.microsoft.com/office/word/2016/wordml/cid" xmlns:w16="http://schemas.microsoft.com/office/word/2018/wordml" xmlns:w16se="http://schemas.microsoft.com/office/word/2015/wordml/symex" xmlns:wpg="http://schemas.microsoft.com/office/word/2010/wordprocessingGroup" xmlns:wpi="http://schemas.microsoft.com/office/word/2010/wordprocessingInk" xmlns:wne="http://schemas.microsoft.com/office/word/2006/wordml" xmlns:wps="http://schemas.microsoft.com/office/word/2010/wordprocessingShape" mc:Ignorable="w14 w15 w16se w16cid w16 w16cex wp14">
+<w:numbering xmlns:wpc="http://schemas.microsoft.com/office/word/2010/wordprocessingCanvas" xmlns:cx="http://schemas.microsoft.com/office/drawing/2014/chartex" xmlns:cx1="http://schemas.microsoft.com/office/drawing/2015/9/8/chartex" xmlns:cx2="http://schemas.microsoft.com/office/drawing/2015/10/21/chartex" xmlns:cx3="http://schemas.microsoft.com/office/drawing/2016/5/9/chartex" xmlns:cx4="http://schemas.microsoft.com/office/drawing/2016/5/10/chartex" xmlns:cx5="http://schemas.microsoft.com/office/drawing/2016/5/11/chartex" xmlns:cx6="http://schemas.microsoft.com/office/drawing/2016/5/12/chartex" xmlns:cx7="http://schemas.microsoft.com/office/drawing/2016/5/13/chartex" xmlns:cx8="http://schemas.microsoft.com/office/drawing/2016/5/14/chartex" xmlns:mc="http://schemas.openxmlformats.org/markup-compatibility/2006" xmlns:aink="http://schemas.microsoft.com/office/drawing/2016/ink" xmlns:am3d="http://schemas.microsoft.com/office/drawing/2017/model3d" xmlns:o="urn:schemas-microsoft-com:office:office" xmlns:r="http://schemas.openxmlformats.org/officeDocument/2006/relationships" xmlns:m="http://schemas.openxmlformats.org/officeDocument/2006/math" xmlns:v="urn:schemas-microsoft-com:vml" xmlns:wp14="http://schemas.microsoft.com/office/word/2010/wordprocessingDrawing" xmlns:wp="http://schemas.openxmlformats.org/drawingml/2006/wordprocessingDrawing" xmlns:w10="urn:schemas-microsoft-com:office:word" xmlns:w="http://schemas.openxmlformats.org/wordprocessingml/2006/main" xmlns:w14="http://schemas.microsoft.com/office/word/2010/wordml" xmlns:w15="http://schemas.microsoft.com/office/word/2012/wordml" xmlns:w16cex="http://schemas.microsoft.com/office/word/2018/wordml/cex" xmlns:w16cid="http://schemas.microsoft.com/office/word/2016/wordml/cid" xmlns:w16="http://schemas.microsoft.com/office/word/2018/wordml" xmlns:w16sdtdh="http://schemas.microsoft.com/office/word/2020/wordml/sdtdatahash" xmlns:w16se="http://schemas.microsoft.com/office/word/2015/wordml/symex" xmlns:wpg="http://schemas.microsoft.com/office/word/2010/wordprocessingGroup" xmlns:wpi="http://schemas.microsoft.com/office/word/2010/wordprocessingInk" xmlns:wne="http://schemas.microsoft.com/office/word/2006/wordml" xmlns:wps="http://schemas.microsoft.com/office/word/2010/wordprocessingShape" mc:Ignorable="w14 w15 w16se w16cid w16 w16cex w16sdtdh wp14">
   <w:abstractNum w:abstractNumId="0" w15:restartNumberingAfterBreak="0">
     <w:nsid w:val="008B7008"/>
     <w:multiLevelType w:val="multilevel"/>
@@ -2202,7 +1636,7 @@
 </file>
 
 <file path=word/styles.xml><?xml version="1.0" encoding="utf-8"?>
-<w:styles xmlns:mc="http://schemas.openxmlformats.org/markup-compatibility/2006" xmlns:r="http://schemas.openxmlformats.org/officeDocument/2006/relationships" xmlns:w="http://schemas.openxmlformats.org/wordprocessingml/2006/main" xmlns:w14="http://schemas.microsoft.com/office/word/2010/wordml" xmlns:w15="http://schemas.microsoft.com/office/word/2012/wordml" xmlns:w16cex="http://schemas.microsoft.com/office/word/2018/wordml/cex" xmlns:w16cid="http://schemas.microsoft.com/office/word/2016/wordml/cid" xmlns:w16="http://schemas.microsoft.com/office/word/2018/wordml" xmlns:w16se="http://schemas.microsoft.com/office/word/2015/wordml/symex" mc:Ignorable="w14 w15 w16se w16cid w16 w16cex">
+<w:styles xmlns:mc="http://schemas.openxmlformats.org/markup-compatibility/2006" xmlns:r="http://schemas.openxmlformats.org/officeDocument/2006/relationships" xmlns:w="http://schemas.openxmlformats.org/wordprocessingml/2006/main" xmlns:w14="http://schemas.microsoft.com/office/word/2010/wordml" xmlns:w15="http://schemas.microsoft.com/office/word/2012/wordml" xmlns:w16cex="http://schemas.microsoft.com/office/word/2018/wordml/cex" xmlns:w16cid="http://schemas.microsoft.com/office/word/2016/wordml/cid" xmlns:w16="http://schemas.microsoft.com/office/word/2018/wordml" xmlns:w16sdtdh="http://schemas.microsoft.com/office/word/2020/wordml/sdtdatahash" xmlns:w16se="http://schemas.microsoft.com/office/word/2015/wordml/symex" mc:Ignorable="w14 w15 w16se w16cid w16 w16cex w16sdtdh">
   <w:docDefaults>
     <w:rPrDefault>
       <w:rPr>

</xml_diff>